<commit_message>
cuaderno para calificar o revisar el parcial 3
</commit_message>
<xml_diff>
--- a/4_planifica_implementa/2_evaluación/1_parciales/3_parcial/parcial_3.docx
+++ b/4_planifica_implementa/2_evaluación/1_parciales/3_parcial/parcial_3.docx
@@ -87,48 +87,6 @@
       </w:r>
     </w:p>
     <w:p>
-      <w:r>
-        <w:t xml:space="preserve">Diseñado para </w:t>
-      </w:r>
-      <w:r>
-        <w:rPr>
-          <w:b/>
-          <w:bCs/>
-        </w:rPr>
-        <w:t>futuros docentes de matemáticas</w:t>
-      </w:r>
-      <w:r>
-        <w:t xml:space="preserve"> y con </w:t>
-      </w:r>
-      <w:r>
-        <w:rPr>
-          <w:b/>
-          <w:bCs/>
-        </w:rPr>
-        <w:t>generación individual de datos</w:t>
-      </w:r>
-      <w:r>
-        <w:t xml:space="preserve"> a partir del </w:t>
-      </w:r>
-      <w:r>
-        <w:rPr>
-          <w:b/>
-          <w:bCs/>
-        </w:rPr>
-        <w:t>documento de identidad (CC)</w:t>
-      </w:r>
-      <w:r>
-        <w:t xml:space="preserve"> de cada estudiante para evitar copia y plagio.</w:t>
-      </w:r>
-    </w:p>
-    <w:p>
-      <w:r>
-        <w:pict w14:anchorId="18F418A9">
-          <v:rect id="_x0000_i1091" style="width:0;height:1.5pt" o:hralign="center" o:hrstd="t" o:hr="t" fillcolor="#a0a0a0" stroked="f"/>
-        </w:pict>
-      </w:r>
-    </w:p>
-    <w:p>
       <w:pPr>
         <w:rPr>
           <w:b/>
@@ -393,7 +351,6 @@
     </w:p>
     <w:p>
       <w:r>
-        <w:lastRenderedPageBreak/>
         <w:t>(convierta a número real si es necesario)</w:t>
       </w:r>
     </w:p>
@@ -414,6 +371,7 @@
           <w:b/>
           <w:bCs/>
         </w:rPr>
+        <w:lastRenderedPageBreak/>
         <w:t>Construya el polinomio de interpolación lineal</w:t>
       </w:r>
       <w:r>
@@ -708,7 +666,6 @@
         </w:numPr>
       </w:pPr>
       <w:r>
-        <w:lastRenderedPageBreak/>
         <w:t>Discuta la diferencia entre interpolación lineal y cuadrática:</w:t>
       </w:r>
       <w:r>
@@ -718,6 +675,7 @@
     </w:p>
     <w:p>
       <w:r>
+        <w:lastRenderedPageBreak/>
         <w:pict w14:anchorId="41C33485">
           <v:rect id="_x0000_i1095" style="width:0;height:1.5pt" o:hralign="center" o:hrstd="t" o:hr="t" fillcolor="#a0a0a0" stroked="f"/>
         </w:pict>
@@ -1038,7 +996,6 @@
     </w:p>
     <w:p>
       <w:r>
-        <w:lastRenderedPageBreak/>
         <w:t>Defina:</w:t>
       </w:r>
     </w:p>
@@ -1061,6 +1018,7 @@
         </w:numPr>
       </w:pPr>
       <w:r>
+        <w:lastRenderedPageBreak/>
         <w:t xml:space="preserve">(h = (c_3 + </w:t>
       </w:r>
       <w:proofErr w:type="gramStart"/>
@@ -1389,9 +1347,6 @@
       </w:r>
       <w:r>
         <w:br/>
-      </w:r>
-      <w:r>
-        <w:lastRenderedPageBreak/>
         <w:t>T'(x_3),</w:t>
       </w:r>
       <w:r>
@@ -1400,6 +1355,9 @@
       </w:r>
       <w:r>
         <w:br/>
+      </w:r>
+      <w:r>
+        <w:lastRenderedPageBreak/>
         <w:t>e interprete el valor en el contexto físico:</w:t>
       </w:r>
       <w:r>
@@ -1798,12 +1756,12 @@
     </w:p>
     <w:p>
       <w:r>
+        <w:t>Donde:</w:t>
+      </w:r>
+    </w:p>
+    <w:p>
+      <w:r>
         <w:lastRenderedPageBreak/>
-        <w:t>Donde:</w:t>
-      </w:r>
-    </w:p>
-    <w:p>
-      <w:r>
         <w:t>L0(x) = (x - x</w:t>
       </w:r>
       <w:proofErr w:type="gramStart"/>
@@ -2361,20 +2319,70 @@
           <w:b/>
           <w:bCs/>
         </w:rPr>
+        <w:t>Diferencia hacia adelante (primera derivada):</w:t>
+      </w:r>
+    </w:p>
+    <w:p>
+      <w:pPr>
+        <w:rPr>
+          <w:lang w:val="en-US"/>
+        </w:rPr>
+      </w:pPr>
+      <w:r>
+        <w:rPr>
+          <w:lang w:val="en-US"/>
+        </w:rPr>
         <w:lastRenderedPageBreak/>
-        <w:t>Diferencia hacia adelante (primera derivada):</w:t>
-      </w:r>
-    </w:p>
-    <w:p>
-      <w:pPr>
+        <w:t xml:space="preserve">f'(xi) ≈ </w:t>
+      </w:r>
+      <w:proofErr w:type="gramStart"/>
+      <w:r>
         <w:rPr>
           <w:lang w:val="en-US"/>
         </w:rPr>
-      </w:pPr>
+        <w:t>( f</w:t>
+      </w:r>
+      <w:proofErr w:type="gramEnd"/>
       <w:r>
         <w:rPr>
           <w:lang w:val="en-US"/>
         </w:rPr>
+        <w:t>(xi+1) - f(xi</w:t>
+      </w:r>
+      <w:proofErr w:type="gramStart"/>
+      <w:r>
+        <w:rPr>
+          <w:lang w:val="en-US"/>
+        </w:rPr>
+        <w:t>) )</w:t>
+      </w:r>
+      <w:proofErr w:type="gramEnd"/>
+      <w:r>
+        <w:rPr>
+          <w:lang w:val="en-US"/>
+        </w:rPr>
+        <w:t xml:space="preserve"> / h</w:t>
+      </w:r>
+    </w:p>
+    <w:p>
+      <w:r>
+        <w:rPr>
+          <w:b/>
+          <w:bCs/>
+        </w:rPr>
+        <w:t>Diferencia hacia atrás (primera derivada):</w:t>
+      </w:r>
+    </w:p>
+    <w:p>
+      <w:pPr>
+        <w:rPr>
+          <w:lang w:val="en-US"/>
+        </w:rPr>
+      </w:pPr>
+      <w:r>
+        <w:rPr>
+          <w:lang w:val="en-US"/>
+        </w:rPr>
         <w:t xml:space="preserve">f'(xi) ≈ </w:t>
       </w:r>
       <w:proofErr w:type="gramStart"/>
@@ -2389,7 +2397,7 @@
         <w:rPr>
           <w:lang w:val="en-US"/>
         </w:rPr>
-        <w:t>(xi+1) - f(xi</w:t>
+        <w:t>(xi) - f(xi-1</w:t>
       </w:r>
       <w:proofErr w:type="gramStart"/>
       <w:r>
@@ -2412,7 +2420,7 @@
           <w:b/>
           <w:bCs/>
         </w:rPr>
-        <w:t>Diferencia hacia atrás (primera derivada):</w:t>
+        <w:t>Diferencia central (primera derivada, orden 2):</w:t>
       </w:r>
     </w:p>
     <w:p>
@@ -2439,7 +2447,7 @@
         <w:rPr>
           <w:lang w:val="en-US"/>
         </w:rPr>
-        <w:t>(xi) - f(xi-1</w:t>
+        <w:t>(xi+1) - f(xi-1</w:t>
       </w:r>
       <w:proofErr w:type="gramStart"/>
       <w:r>
@@ -2453,201 +2461,7 @@
         <w:rPr>
           <w:lang w:val="en-US"/>
         </w:rPr>
-        <w:t xml:space="preserve"> / h</w:t>
-      </w:r>
-    </w:p>
-    <w:p>
-      <w:r>
-        <w:rPr>
-          <w:b/>
-          <w:bCs/>
-        </w:rPr>
-        <w:t>Diferencia central (primera derivada, orden 2):</w:t>
-      </w:r>
-    </w:p>
-    <w:p>
-      <w:pPr>
-        <w:rPr>
-          <w:lang w:val="en-US"/>
-        </w:rPr>
-      </w:pPr>
-      <w:r>
-        <w:rPr>
-          <w:lang w:val="en-US"/>
-        </w:rPr>
-        <w:t xml:space="preserve">f'(xi) ≈ </w:t>
-      </w:r>
-      <w:proofErr w:type="gramStart"/>
-      <w:r>
-        <w:rPr>
-          <w:lang w:val="en-US"/>
-        </w:rPr>
-        <w:t>( f</w:t>
-      </w:r>
-      <w:proofErr w:type="gramEnd"/>
-      <w:r>
-        <w:rPr>
-          <w:lang w:val="en-US"/>
-        </w:rPr>
-        <w:t>(xi+1) - f(xi-1</w:t>
-      </w:r>
-      <w:proofErr w:type="gramStart"/>
-      <w:r>
-        <w:rPr>
-          <w:lang w:val="en-US"/>
-        </w:rPr>
-        <w:t>) )</w:t>
-      </w:r>
-      <w:proofErr w:type="gramEnd"/>
-      <w:r>
-        <w:rPr>
-          <w:lang w:val="en-US"/>
-        </w:rPr>
         <w:t xml:space="preserve"> / (2*h)</w:t>
-      </w:r>
-    </w:p>
-    <w:p>
-      <w:r>
-        <w:rPr>
-          <w:b/>
-          <w:bCs/>
-        </w:rPr>
-        <w:t>Segunda derivada (diferencia central):</w:t>
-      </w:r>
-    </w:p>
-    <w:p>
-      <w:r>
-        <w:t xml:space="preserve">f''(xi) ≈ </w:t>
-      </w:r>
-      <w:proofErr w:type="gramStart"/>
-      <w:r>
-        <w:t>( f</w:t>
-      </w:r>
-      <w:proofErr w:type="gramEnd"/>
-      <w:r>
-        <w:t>(xi+1) - 2*f(xi) + f(xi-1</w:t>
-      </w:r>
-      <w:proofErr w:type="gramStart"/>
-      <w:r>
-        <w:t>) )</w:t>
-      </w:r>
-      <w:proofErr w:type="gramEnd"/>
-      <w:r>
-        <w:t xml:space="preserve"> / h^2</w:t>
-      </w:r>
-    </w:p>
-    <w:p>
-      <w:r>
-        <w:pict w14:anchorId="2EAFFC48">
-          <v:rect id="_x0000_i1263" style="width:0;height:1.5pt" o:hralign="center" o:hrstd="t" o:hr="t" fillcolor="#a0a0a0" stroked="f"/>
-        </w:pict>
-      </w:r>
-    </w:p>
-    <w:p>
-      <w:pPr>
-        <w:rPr>
-          <w:b/>
-          <w:bCs/>
-        </w:rPr>
-      </w:pPr>
-      <w:r>
-        <w:rPr>
-          <w:b/>
-          <w:bCs/>
-        </w:rPr>
-        <w:t>6. Error en la interpolación (si lo quieres incluir):</w:t>
-      </w:r>
-    </w:p>
-    <w:p>
-      <w:r>
-        <w:rPr>
-          <w:b/>
-          <w:bCs/>
-        </w:rPr>
-        <w:t>Error general del polinomio interpolante:</w:t>
-      </w:r>
-    </w:p>
-    <w:p>
-      <w:r>
-        <w:t xml:space="preserve">Error = f(x) - </w:t>
-      </w:r>
-      <w:proofErr w:type="spellStart"/>
-      <w:r>
-        <w:t>Pn</w:t>
-      </w:r>
-      <w:proofErr w:type="spellEnd"/>
-      <w:r>
-        <w:t xml:space="preserve">(x) = </w:t>
-      </w:r>
-      <w:proofErr w:type="gramStart"/>
-      <w:r>
-        <w:t>( f</w:t>
-      </w:r>
-      <w:proofErr w:type="gramEnd"/>
-      <w:r>
-        <w:t>^(n+</w:t>
-      </w:r>
-      <w:proofErr w:type="gramStart"/>
-      <w:r>
-        <w:t>1)(</w:t>
-      </w:r>
-      <w:proofErr w:type="gramEnd"/>
-      <w:r>
-        <w:t>ξ) / (n+1)</w:t>
-      </w:r>
-      <w:proofErr w:type="gramStart"/>
-      <w:r>
-        <w:t>! )</w:t>
-      </w:r>
-      <w:proofErr w:type="gramEnd"/>
-      <w:r>
-        <w:t xml:space="preserve"> * (x - x</w:t>
-      </w:r>
-      <w:proofErr w:type="gramStart"/>
-      <w:r>
-        <w:t>0)(</w:t>
-      </w:r>
-      <w:proofErr w:type="gramEnd"/>
-      <w:r>
-        <w:t>x - x</w:t>
-      </w:r>
-      <w:proofErr w:type="gramStart"/>
-      <w:r>
-        <w:t>1)...</w:t>
-      </w:r>
-      <w:proofErr w:type="gramEnd"/>
-      <w:r>
-        <w:t xml:space="preserve">(x - </w:t>
-      </w:r>
-      <w:proofErr w:type="spellStart"/>
-      <w:r>
-        <w:t>xn</w:t>
-      </w:r>
-      <w:proofErr w:type="spellEnd"/>
-      <w:r>
-        <w:t>)</w:t>
-      </w:r>
-    </w:p>
-    <w:p>
-      <w:r>
-        <w:pict w14:anchorId="306E2163">
-          <v:rect id="_x0000_i1264" style="width:0;height:1.5pt" o:hralign="center" o:hrstd="t" o:hr="t" fillcolor="#a0a0a0" stroked="f"/>
-        </w:pict>
-      </w:r>
-    </w:p>
-    <w:p>
-      <w:r>
-        <w:t xml:space="preserve">Si quieres, puedo preparar este formulario como </w:t>
-      </w:r>
-      <w:r>
-        <w:rPr>
-          <w:b/>
-          <w:bCs/>
-        </w:rPr>
-        <w:t>PDF listo para imprimir</w:t>
-      </w:r>
-      <w:r>
-        <w:t>, con tipografía limpia y formato de una página. ¿Deseas que lo genere?</w:t>
       </w:r>
     </w:p>
     <w:p/>

</xml_diff>

<commit_message>
interpolación, regresión y diferenciación numérica
</commit_message>
<xml_diff>
--- a/4_planifica_implementa/2_evaluación/1_parciales/3_parcial/parcial_3.docx
+++ b/4_planifica_implementa/2_evaluación/1_parciales/3_parcial/parcial_3.docx
@@ -209,7 +209,7 @@
     <w:p>
       <w:r>
         <w:pict w14:anchorId="6762D8F1">
-          <v:rect id="_x0000_i1092" style="width:0;height:1.5pt" o:hralign="center" o:hrstd="t" o:hr="t" fillcolor="#a0a0a0" stroked="f"/>
+          <v:rect id="_x0000_i1025" style="width:0;height:1.5pt" o:hralign="center" o:hrstd="t" o:hr="t" fillcolor="#a0a0a0" stroked="f"/>
         </w:pict>
       </w:r>
     </w:p>
@@ -231,7 +231,7 @@
     <w:p>
       <w:r>
         <w:pict w14:anchorId="562995AD">
-          <v:rect id="_x0000_i1093" style="width:0;height:1.5pt" o:hralign="center" o:hrstd="t" o:hr="t" fillcolor="#a0a0a0" stroked="f"/>
+          <v:rect id="_x0000_i1026" style="width:0;height:1.5pt" o:hralign="center" o:hrstd="t" o:hr="t" fillcolor="#a0a0a0" stroked="f"/>
         </w:pict>
       </w:r>
     </w:p>
@@ -367,15 +367,7 @@
         </w:numPr>
       </w:pPr>
       <w:r>
-        <w:rPr>
-          <w:b/>
-          <w:bCs/>
-        </w:rPr>
-        <w:lastRenderedPageBreak/>
-        <w:t>Construya el polinomio de interpolación lineal</w:t>
-      </w:r>
-      <w:r>
-        <w:t xml:space="preserve"> que pasa por ((x_1, y_1)) y ((x_2, y_2)).</w:t>
+        <w:t>Elabore la tabla de datos</w:t>
       </w:r>
     </w:p>
     <w:p>
@@ -386,42 +378,8 @@
         </w:numPr>
       </w:pPr>
       <w:r>
-        <w:rPr>
-          <w:b/>
-          <w:bCs/>
-        </w:rPr>
-        <w:t>Evalúe el polinomio</w:t>
-      </w:r>
-      <w:r>
-        <w:t xml:space="preserve"> en</w:t>
-      </w:r>
-      <w:r>
-        <w:br/>
-        <w:t>[</w:t>
-      </w:r>
-      <w:r>
-        <w:br/>
-        <w:t>x^\</w:t>
-      </w:r>
-      <w:proofErr w:type="spellStart"/>
-      <w:r>
-        <w:t>star</w:t>
-      </w:r>
-      <w:proofErr w:type="spellEnd"/>
-      <w:r>
-        <w:t xml:space="preserve"> = \</w:t>
-      </w:r>
-      <w:proofErr w:type="gramStart"/>
-      <w:r>
-        <w:t>frac{</w:t>
-      </w:r>
-      <w:proofErr w:type="gramEnd"/>
-      <w:r>
-        <w:t>x_1 + x_2}{2}.</w:t>
-      </w:r>
-      <w:r>
-        <w:br/>
-        <w:t>]</w:t>
+        <w:lastRenderedPageBreak/>
+        <w:t xml:space="preserve">Trace el gráfico y estime el valor a interpolar. </w:t>
       </w:r>
     </w:p>
     <w:p>
@@ -432,6 +390,73 @@
         </w:numPr>
       </w:pPr>
       <w:r>
+        <w:rPr>
+          <w:b/>
+          <w:bCs/>
+        </w:rPr>
+        <w:t>Construya el polinomio de interpolación lineal</w:t>
+      </w:r>
+      <w:r>
+        <w:t xml:space="preserve"> que pasa por ((x_1, y_1)) y ((x_2, y_2)).</w:t>
+      </w:r>
+      <w:r>
+        <w:t xml:space="preserve"> Usando solo las fórmulas utilizadas en clase. </w:t>
+      </w:r>
+    </w:p>
+    <w:p>
+      <w:pPr>
+        <w:numPr>
+          <w:ilvl w:val="0"/>
+          <w:numId w:val="3"/>
+        </w:numPr>
+      </w:pPr>
+      <w:r>
+        <w:rPr>
+          <w:b/>
+          <w:bCs/>
+        </w:rPr>
+        <w:t>Evalúe el polinomio</w:t>
+      </w:r>
+      <w:r>
+        <w:t xml:space="preserve"> en</w:t>
+      </w:r>
+      <w:r>
+        <w:br/>
+        <w:t>[</w:t>
+      </w:r>
+      <w:r>
+        <w:br/>
+        <w:t>x^\</w:t>
+      </w:r>
+      <w:proofErr w:type="spellStart"/>
+      <w:r>
+        <w:t>star</w:t>
+      </w:r>
+      <w:proofErr w:type="spellEnd"/>
+      <w:r>
+        <w:t xml:space="preserve"> = \</w:t>
+      </w:r>
+      <w:proofErr w:type="gramStart"/>
+      <w:r>
+        <w:t>frac{</w:t>
+      </w:r>
+      <w:proofErr w:type="gramEnd"/>
+      <w:r>
+        <w:t>x_1 + x_2}{2}.</w:t>
+      </w:r>
+      <w:r>
+        <w:br/>
+        <w:t>]</w:t>
+      </w:r>
+    </w:p>
+    <w:p>
+      <w:pPr>
+        <w:numPr>
+          <w:ilvl w:val="0"/>
+          <w:numId w:val="3"/>
+        </w:numPr>
+      </w:pPr>
+      <w:r>
         <w:t xml:space="preserve">Interprete el resultado como </w:t>
       </w:r>
       <w:r>
@@ -468,7 +493,7 @@
     <w:p>
       <w:r>
         <w:pict w14:anchorId="145FFEEB">
-          <v:rect id="_x0000_i1094" style="width:0;height:1.5pt" o:hralign="center" o:hrstd="t" o:hr="t" fillcolor="#a0a0a0" stroked="f"/>
+          <v:rect id="_x0000_i1027" style="width:0;height:1.5pt" o:hralign="center" o:hrstd="t" o:hr="t" fillcolor="#a0a0a0" stroked="f"/>
         </w:pict>
       </w:r>
     </w:p>
@@ -596,7 +621,31 @@
       <w:pPr>
         <w:numPr>
           <w:ilvl w:val="0"/>
-          <w:numId w:val="6"/>
+          <w:numId w:val="13"/>
+        </w:numPr>
+      </w:pPr>
+      <w:r>
+        <w:t>Elabore la tabla de datos</w:t>
+      </w:r>
+    </w:p>
+    <w:p>
+      <w:pPr>
+        <w:numPr>
+          <w:ilvl w:val="0"/>
+          <w:numId w:val="13"/>
+        </w:numPr>
+      </w:pPr>
+      <w:r>
+        <w:t xml:space="preserve">Trace el gráfico y estime el valor a interpolar. </w:t>
+      </w:r>
+    </w:p>
+    <w:p/>
+    <w:p>
+      <w:pPr>
+        <w:pStyle w:val="Prrafodelista"/>
+        <w:numPr>
+          <w:ilvl w:val="0"/>
+          <w:numId w:val="13"/>
         </w:numPr>
       </w:pPr>
       <w:r>
@@ -631,7 +680,7 @@
       <w:pPr>
         <w:numPr>
           <w:ilvl w:val="0"/>
-          <w:numId w:val="6"/>
+          <w:numId w:val="13"/>
         </w:numPr>
       </w:pPr>
       <w:r>
@@ -643,6 +692,9 @@
       </w:r>
       <w:r>
         <w:br/>
+      </w:r>
+      <w:r>
+        <w:lastRenderedPageBreak/>
         <w:t>x^\</w:t>
       </w:r>
       <w:proofErr w:type="spellStart"/>
@@ -662,7 +714,7 @@
       <w:pPr>
         <w:numPr>
           <w:ilvl w:val="0"/>
-          <w:numId w:val="6"/>
+          <w:numId w:val="13"/>
         </w:numPr>
       </w:pPr>
       <w:r>
@@ -675,9 +727,8 @@
     </w:p>
     <w:p>
       <w:r>
-        <w:lastRenderedPageBreak/>
         <w:pict w14:anchorId="41C33485">
-          <v:rect id="_x0000_i1095" style="width:0;height:1.5pt" o:hralign="center" o:hrstd="t" o:hr="t" fillcolor="#a0a0a0" stroked="f"/>
+          <v:rect id="_x0000_i1028" style="width:0;height:1.5pt" o:hralign="center" o:hrstd="t" o:hr="t" fillcolor="#a0a0a0" stroked="f"/>
         </w:pict>
       </w:r>
     </w:p>
@@ -828,6 +879,9 @@
       <w:r>
         <w:t>)</w:t>
       </w:r>
+      <w:r>
+        <w:t xml:space="preserve"> usando solo </w:t>
+      </w:r>
     </w:p>
     <w:p>
       <w:pPr>
@@ -921,7 +975,7 @@
     <w:p>
       <w:r>
         <w:pict w14:anchorId="78C2A02A">
-          <v:rect id="_x0000_i1096" style="width:0;height:1.5pt" o:hralign="center" o:hrstd="t" o:hr="t" fillcolor="#a0a0a0" stroked="f"/>
+          <v:rect id="_x0000_i1029" style="width:0;height:1.5pt" o:hralign="center" o:hrstd="t" o:hr="t" fillcolor="#a0a0a0" stroked="f"/>
         </w:pict>
       </w:r>
     </w:p>
@@ -979,6 +1033,9 @@
       </w:r>
       <w:r>
         <w:br/>
+      </w:r>
+      <w:r>
+        <w:lastRenderedPageBreak/>
         <w:t>k = (c_1 + c_</w:t>
       </w:r>
       <w:proofErr w:type="gramStart"/>
@@ -1018,7 +1075,6 @@
         </w:numPr>
       </w:pPr>
       <w:r>
-        <w:lastRenderedPageBreak/>
         <w:t xml:space="preserve">(h = (c_3 + </w:t>
       </w:r>
       <w:proofErr w:type="gramStart"/>
@@ -1135,7 +1191,7 @@
     <w:p>
       <w:r>
         <w:pict w14:anchorId="5D8760E5">
-          <v:rect id="_x0000_i1097" style="width:0;height:1.5pt" o:hralign="center" o:hrstd="t" o:hr="t" fillcolor="#a0a0a0" stroked="f"/>
+          <v:rect id="_x0000_i1030" style="width:0;height:1.5pt" o:hralign="center" o:hrstd="t" o:hr="t" fillcolor="#a0a0a0" stroked="f"/>
         </w:pict>
       </w:r>
     </w:p>
@@ -1329,6 +1385,7 @@
         </w:numPr>
       </w:pPr>
       <w:r>
+        <w:lastRenderedPageBreak/>
         <w:t xml:space="preserve">Use </w:t>
       </w:r>
       <w:r>
@@ -1355,9 +1412,6 @@
       </w:r>
       <w:r>
         <w:br/>
-      </w:r>
-      <w:r>
-        <w:lastRenderedPageBreak/>
         <w:t>e interprete el valor en el contexto físico:</w:t>
       </w:r>
       <w:r>
@@ -1368,7 +1422,7 @@
     <w:p>
       <w:r>
         <w:pict w14:anchorId="2D9D11ED">
-          <v:rect id="_x0000_i1098" style="width:0;height:1.5pt" o:hralign="center" o:hrstd="t" o:hr="t" fillcolor="#a0a0a0" stroked="f"/>
+          <v:rect id="_x0000_i1031" style="width:0;height:1.5pt" o:hralign="center" o:hrstd="t" o:hr="t" fillcolor="#a0a0a0" stroked="f"/>
         </w:pict>
       </w:r>
     </w:p>
@@ -1573,21 +1627,21 @@
     <w:p>
       <w:r>
         <w:pict w14:anchorId="7DC577AD">
-          <v:rect id="_x0000_i1099" style="width:0;height:1.5pt" o:hralign="center" o:hrstd="t" o:hr="t" fillcolor="#a0a0a0" stroked="f"/>
+          <v:rect id="_x0000_i1032" style="width:0;height:1.5pt" o:hralign="center" o:hrstd="t" o:hr="t" fillcolor="#a0a0a0" stroked="f"/>
         </w:pict>
       </w:r>
     </w:p>
     <w:p>
       <w:r>
         <w:pict w14:anchorId="11E1857D">
-          <v:rect id="_x0000_i1101" style="width:0;height:1.5pt" o:hralign="center" o:hrstd="t" o:hr="t" fillcolor="#a0a0a0" stroked="f"/>
+          <v:rect id="_x0000_i1033" style="width:0;height:1.5pt" o:hralign="center" o:hrstd="t" o:hr="t" fillcolor="#a0a0a0" stroked="f"/>
         </w:pict>
       </w:r>
     </w:p>
     <w:p>
       <w:r>
         <w:pict w14:anchorId="00C1155A">
-          <v:rect id="_x0000_i1257" style="width:0;height:1.5pt" o:hralign="center" o:hrstd="t" o:hr="t" fillcolor="#a0a0a0" stroked="f"/>
+          <v:rect id="_x0000_i1034" style="width:0;height:1.5pt" o:hralign="center" o:hrstd="t" o:hr="t" fillcolor="#a0a0a0" stroked="f"/>
         </w:pict>
       </w:r>
     </w:p>
@@ -1626,7 +1680,7 @@
     <w:p>
       <w:r>
         <w:pict w14:anchorId="0A5CCDBA">
-          <v:rect id="_x0000_i1258" style="width:0;height:1.5pt" o:hralign="center" o:hrstd="t" o:hr="t" fillcolor="#a0a0a0" stroked="f"/>
+          <v:rect id="_x0000_i1035" style="width:0;height:1.5pt" o:hralign="center" o:hrstd="t" o:hr="t" fillcolor="#a0a0a0" stroked="f"/>
         </w:pict>
       </w:r>
     </w:p>
@@ -1675,212 +1729,23 @@
         <w:t xml:space="preserve"> * (x - x0)</w:t>
       </w:r>
     </w:p>
-    <w:p>
-      <w:r>
-        <w:rPr>
-          <w:b/>
-          <w:bCs/>
-        </w:rPr>
-        <w:t>Forma de Lagrange (grado 1):</w:t>
-      </w:r>
-    </w:p>
-    <w:p>
-      <w:r>
-        <w:t xml:space="preserve">P1(x) = y0 * </w:t>
-      </w:r>
-      <w:proofErr w:type="gramStart"/>
-      <w:r>
-        <w:t>( (</w:t>
-      </w:r>
-      <w:proofErr w:type="gramEnd"/>
-      <w:r>
-        <w:t>x - x1) / (x0 - x1</w:t>
-      </w:r>
-      <w:proofErr w:type="gramStart"/>
-      <w:r>
-        <w:t>) )</w:t>
-      </w:r>
-      <w:proofErr w:type="gramEnd"/>
-      <w:r>
-        <w:t xml:space="preserve"> + y1 * </w:t>
-      </w:r>
-      <w:proofErr w:type="gramStart"/>
-      <w:r>
-        <w:t>( (</w:t>
-      </w:r>
-      <w:proofErr w:type="gramEnd"/>
-      <w:r>
-        <w:t>x - x0) / (x1 - x0</w:t>
-      </w:r>
-      <w:proofErr w:type="gramStart"/>
-      <w:r>
-        <w:t>) )</w:t>
-      </w:r>
-      <w:proofErr w:type="gramEnd"/>
-    </w:p>
-    <w:p>
-      <w:r>
-        <w:pict w14:anchorId="254D1C9C">
-          <v:rect id="_x0000_i1259" style="width:0;height:1.5pt" o:hralign="center" o:hrstd="t" o:hr="t" fillcolor="#a0a0a0" stroked="f"/>
-        </w:pict>
-      </w:r>
-    </w:p>
-    <w:p>
-      <w:pPr>
-        <w:rPr>
-          <w:b/>
-          <w:bCs/>
-        </w:rPr>
-      </w:pPr>
-      <w:r>
-        <w:rPr>
-          <w:b/>
-          <w:bCs/>
-        </w:rPr>
-        <w:t>2. Interpolación cuadrática</w:t>
-      </w:r>
-    </w:p>
-    <w:p>
-      <w:r>
-        <w:rPr>
-          <w:b/>
-          <w:bCs/>
-        </w:rPr>
-        <w:t>Polinomio de Lagrange (tres puntos):</w:t>
-      </w:r>
-    </w:p>
-    <w:p>
-      <w:r>
-        <w:t>P2(x) = y0 * L0(x) + y1 * L1(x) + y2 * L2(x)</w:t>
-      </w:r>
-    </w:p>
-    <w:p>
-      <w:r>
-        <w:t>Donde:</w:t>
-      </w:r>
-    </w:p>
-    <w:p>
-      <w:r>
+    <w:p/>
+    <w:p/>
+    <w:p/>
+    <w:p/>
+    <w:p>
+      <w:pPr>
+        <w:rPr>
+          <w:b/>
+          <w:bCs/>
+        </w:rPr>
+      </w:pPr>
+      <w:r>
+        <w:rPr>
+          <w:b/>
+          <w:bCs/>
+        </w:rPr>
         <w:lastRenderedPageBreak/>
-        <w:t>L0(x) = (x - x</w:t>
-      </w:r>
-      <w:proofErr w:type="gramStart"/>
-      <w:r>
-        <w:t>1)(</w:t>
-      </w:r>
-      <w:proofErr w:type="gramEnd"/>
-      <w:r>
-        <w:t xml:space="preserve">x - x2) / </w:t>
-      </w:r>
-      <w:proofErr w:type="gramStart"/>
-      <w:r>
-        <w:t>( (</w:t>
-      </w:r>
-      <w:proofErr w:type="gramEnd"/>
-      <w:r>
-        <w:t>x0 - x</w:t>
-      </w:r>
-      <w:proofErr w:type="gramStart"/>
-      <w:r>
-        <w:t>1)(</w:t>
-      </w:r>
-      <w:proofErr w:type="gramEnd"/>
-      <w:r>
-        <w:t>x0 - x2</w:t>
-      </w:r>
-      <w:proofErr w:type="gramStart"/>
-      <w:r>
-        <w:t>) )</w:t>
-      </w:r>
-      <w:proofErr w:type="gramEnd"/>
-    </w:p>
-    <w:p>
-      <w:r>
-        <w:t>L1(x) = (x - x</w:t>
-      </w:r>
-      <w:proofErr w:type="gramStart"/>
-      <w:r>
-        <w:t>0)(</w:t>
-      </w:r>
-      <w:proofErr w:type="gramEnd"/>
-      <w:r>
-        <w:t xml:space="preserve">x - x2) / </w:t>
-      </w:r>
-      <w:proofErr w:type="gramStart"/>
-      <w:r>
-        <w:t>( (</w:t>
-      </w:r>
-      <w:proofErr w:type="gramEnd"/>
-      <w:r>
-        <w:t>x1 - x</w:t>
-      </w:r>
-      <w:proofErr w:type="gramStart"/>
-      <w:r>
-        <w:t>0)(</w:t>
-      </w:r>
-      <w:proofErr w:type="gramEnd"/>
-      <w:r>
-        <w:t>x1 - x2</w:t>
-      </w:r>
-      <w:proofErr w:type="gramStart"/>
-      <w:r>
-        <w:t>) )</w:t>
-      </w:r>
-      <w:proofErr w:type="gramEnd"/>
-    </w:p>
-    <w:p>
-      <w:r>
-        <w:t>L2(x) = (x - x</w:t>
-      </w:r>
-      <w:proofErr w:type="gramStart"/>
-      <w:r>
-        <w:t>0)(</w:t>
-      </w:r>
-      <w:proofErr w:type="gramEnd"/>
-      <w:r>
-        <w:t xml:space="preserve">x - x1) / </w:t>
-      </w:r>
-      <w:proofErr w:type="gramStart"/>
-      <w:r>
-        <w:t>( (</w:t>
-      </w:r>
-      <w:proofErr w:type="gramEnd"/>
-      <w:r>
-        <w:t>x2 - x</w:t>
-      </w:r>
-      <w:proofErr w:type="gramStart"/>
-      <w:r>
-        <w:t>0)(</w:t>
-      </w:r>
-      <w:proofErr w:type="gramEnd"/>
-      <w:r>
-        <w:t>x2 - x1</w:t>
-      </w:r>
-      <w:proofErr w:type="gramStart"/>
-      <w:r>
-        <w:t>) )</w:t>
-      </w:r>
-      <w:proofErr w:type="gramEnd"/>
-    </w:p>
-    <w:p>
-      <w:r>
-        <w:pict w14:anchorId="1A4F48F4">
-          <v:rect id="_x0000_i1260" style="width:0;height:1.5pt" o:hralign="center" o:hrstd="t" o:hr="t" fillcolor="#a0a0a0" stroked="f"/>
-        </w:pict>
-      </w:r>
-    </w:p>
-    <w:p>
-      <w:pPr>
-        <w:rPr>
-          <w:b/>
-          <w:bCs/>
-        </w:rPr>
-      </w:pPr>
-      <w:r>
-        <w:rPr>
-          <w:b/>
-          <w:bCs/>
-        </w:rPr>
         <w:t>3. Regresión lineal</w:t>
       </w:r>
     </w:p>
@@ -2125,7 +1990,7 @@
     <w:p>
       <w:r>
         <w:pict w14:anchorId="6EAE8447">
-          <v:rect id="_x0000_i1261" style="width:0;height:1.5pt" o:hralign="center" o:hrstd="t" o:hr="t" fillcolor="#a0a0a0" stroked="f"/>
+          <v:rect id="_x0000_i1038" style="width:0;height:1.5pt" o:hralign="center" o:hrstd="t" o:hr="t" fillcolor="#a0a0a0" stroked="f"/>
         </w:pict>
       </w:r>
     </w:p>
@@ -2294,7 +2159,7 @@
     <w:p>
       <w:r>
         <w:pict w14:anchorId="381592DD">
-          <v:rect id="_x0000_i1262" style="width:0;height:1.5pt" o:hralign="center" o:hrstd="t" o:hr="t" fillcolor="#a0a0a0" stroked="f"/>
+          <v:rect id="_x0000_i1039" style="width:0;height:1.5pt" o:hralign="center" o:hrstd="t" o:hr="t" fillcolor="#a0a0a0" stroked="f"/>
         </w:pict>
       </w:r>
     </w:p>
@@ -2320,6 +2185,106 @@
           <w:bCs/>
         </w:rPr>
         <w:t>Diferencia hacia adelante (primera derivada):</w:t>
+      </w:r>
+    </w:p>
+    <w:p>
+      <w:pPr>
+        <w:rPr>
+          <w:lang w:val="en-US"/>
+        </w:rPr>
+      </w:pPr>
+      <w:r>
+        <w:rPr>
+          <w:lang w:val="en-US"/>
+        </w:rPr>
+        <w:t xml:space="preserve">f'(xi) ≈ </w:t>
+      </w:r>
+      <w:proofErr w:type="gramStart"/>
+      <w:r>
+        <w:rPr>
+          <w:lang w:val="en-US"/>
+        </w:rPr>
+        <w:t>( f</w:t>
+      </w:r>
+      <w:proofErr w:type="gramEnd"/>
+      <w:r>
+        <w:rPr>
+          <w:lang w:val="en-US"/>
+        </w:rPr>
+        <w:t>(xi+1) - f(xi</w:t>
+      </w:r>
+      <w:proofErr w:type="gramStart"/>
+      <w:r>
+        <w:rPr>
+          <w:lang w:val="en-US"/>
+        </w:rPr>
+        <w:t>) )</w:t>
+      </w:r>
+      <w:proofErr w:type="gramEnd"/>
+      <w:r>
+        <w:rPr>
+          <w:lang w:val="en-US"/>
+        </w:rPr>
+        <w:t xml:space="preserve"> / h</w:t>
+      </w:r>
+    </w:p>
+    <w:p>
+      <w:r>
+        <w:rPr>
+          <w:b/>
+          <w:bCs/>
+        </w:rPr>
+        <w:t>Diferencia hacia atrás (primera derivada):</w:t>
+      </w:r>
+    </w:p>
+    <w:p>
+      <w:pPr>
+        <w:rPr>
+          <w:lang w:val="en-US"/>
+        </w:rPr>
+      </w:pPr>
+      <w:r>
+        <w:rPr>
+          <w:lang w:val="en-US"/>
+        </w:rPr>
+        <w:t xml:space="preserve">f'(xi) ≈ </w:t>
+      </w:r>
+      <w:proofErr w:type="gramStart"/>
+      <w:r>
+        <w:rPr>
+          <w:lang w:val="en-US"/>
+        </w:rPr>
+        <w:t>( f</w:t>
+      </w:r>
+      <w:proofErr w:type="gramEnd"/>
+      <w:r>
+        <w:rPr>
+          <w:lang w:val="en-US"/>
+        </w:rPr>
+        <w:t>(xi) - f(xi-1</w:t>
+      </w:r>
+      <w:proofErr w:type="gramStart"/>
+      <w:r>
+        <w:rPr>
+          <w:lang w:val="en-US"/>
+        </w:rPr>
+        <w:t>) )</w:t>
+      </w:r>
+      <w:proofErr w:type="gramEnd"/>
+      <w:r>
+        <w:rPr>
+          <w:lang w:val="en-US"/>
+        </w:rPr>
+        <w:t xml:space="preserve"> / h</w:t>
+      </w:r>
+    </w:p>
+    <w:p>
+      <w:r>
+        <w:rPr>
+          <w:b/>
+          <w:bCs/>
+        </w:rPr>
+        <w:t>Diferencia central (primera derivada, orden 2):</w:t>
       </w:r>
     </w:p>
     <w:p>
@@ -2347,7 +2312,7 @@
         <w:rPr>
           <w:lang w:val="en-US"/>
         </w:rPr>
-        <w:t>(xi+1) - f(xi</w:t>
+        <w:t>(xi+1) - f(xi-1</w:t>
       </w:r>
       <w:proofErr w:type="gramStart"/>
       <w:r>
@@ -2361,16 +2326,7 @@
         <w:rPr>
           <w:lang w:val="en-US"/>
         </w:rPr>
-        <w:t xml:space="preserve"> / h</w:t>
-      </w:r>
-    </w:p>
-    <w:p>
-      <w:r>
-        <w:rPr>
-          <w:b/>
-          <w:bCs/>
-        </w:rPr>
-        <w:t>Diferencia hacia atrás (primera derivada):</w:t>
+        <w:t xml:space="preserve"> / (2*h)</w:t>
       </w:r>
     </w:p>
     <w:p>
@@ -2379,92 +2335,7 @@
           <w:lang w:val="en-US"/>
         </w:rPr>
       </w:pPr>
-      <w:r>
-        <w:rPr>
-          <w:lang w:val="en-US"/>
-        </w:rPr>
-        <w:t xml:space="preserve">f'(xi) ≈ </w:t>
-      </w:r>
-      <w:proofErr w:type="gramStart"/>
-      <w:r>
-        <w:rPr>
-          <w:lang w:val="en-US"/>
-        </w:rPr>
-        <w:t>( f</w:t>
-      </w:r>
-      <w:proofErr w:type="gramEnd"/>
-      <w:r>
-        <w:rPr>
-          <w:lang w:val="en-US"/>
-        </w:rPr>
-        <w:t>(xi) - f(xi-1</w:t>
-      </w:r>
-      <w:proofErr w:type="gramStart"/>
-      <w:r>
-        <w:rPr>
-          <w:lang w:val="en-US"/>
-        </w:rPr>
-        <w:t>) )</w:t>
-      </w:r>
-      <w:proofErr w:type="gramEnd"/>
-      <w:r>
-        <w:rPr>
-          <w:lang w:val="en-US"/>
-        </w:rPr>
-        <w:t xml:space="preserve"> / h</w:t>
-      </w:r>
-    </w:p>
-    <w:p>
-      <w:r>
-        <w:rPr>
-          <w:b/>
-          <w:bCs/>
-        </w:rPr>
-        <w:t>Diferencia central (primera derivada, orden 2):</w:t>
-      </w:r>
-    </w:p>
-    <w:p>
-      <w:pPr>
-        <w:rPr>
-          <w:lang w:val="en-US"/>
-        </w:rPr>
-      </w:pPr>
-      <w:r>
-        <w:rPr>
-          <w:lang w:val="en-US"/>
-        </w:rPr>
-        <w:t xml:space="preserve">f'(xi) ≈ </w:t>
-      </w:r>
-      <w:proofErr w:type="gramStart"/>
-      <w:r>
-        <w:rPr>
-          <w:lang w:val="en-US"/>
-        </w:rPr>
-        <w:t>( f</w:t>
-      </w:r>
-      <w:proofErr w:type="gramEnd"/>
-      <w:r>
-        <w:rPr>
-          <w:lang w:val="en-US"/>
-        </w:rPr>
-        <w:t>(xi+1) - f(xi-1</w:t>
-      </w:r>
-      <w:proofErr w:type="gramStart"/>
-      <w:r>
-        <w:rPr>
-          <w:lang w:val="en-US"/>
-        </w:rPr>
-        <w:t>) )</w:t>
-      </w:r>
-      <w:proofErr w:type="gramEnd"/>
-      <w:r>
-        <w:rPr>
-          <w:lang w:val="en-US"/>
-        </w:rPr>
-        <w:t xml:space="preserve"> / (2*h)</w:t>
-      </w:r>
-    </w:p>
-    <w:p/>
+    </w:p>
     <w:sectPr>
       <w:pgSz w:w="12240" w:h="15840"/>
       <w:pgMar w:top="1417" w:right="1701" w:bottom="1417" w:left="1701" w:header="708" w:footer="708" w:gutter="0"/>
@@ -3417,6 +3288,119 @@
     </w:lvl>
   </w:abstractNum>
   <w:abstractNum w:abstractNumId="7" w15:restartNumberingAfterBreak="0">
+    <w:nsid w:val="5FF91831"/>
+    <w:multiLevelType w:val="multilevel"/>
+    <w:tmpl w:val="6F50EE1C"/>
+    <w:lvl w:ilvl="0">
+      <w:start w:val="1"/>
+      <w:numFmt w:val="decimal"/>
+      <w:lvlText w:val="%1."/>
+      <w:lvlJc w:val="left"/>
+      <w:pPr>
+        <w:tabs>
+          <w:tab w:val="num" w:pos="720"/>
+        </w:tabs>
+        <w:ind w:left="720" w:hanging="360"/>
+      </w:pPr>
+    </w:lvl>
+    <w:lvl w:ilvl="1" w:tentative="1">
+      <w:start w:val="1"/>
+      <w:numFmt w:val="decimal"/>
+      <w:lvlText w:val="%2."/>
+      <w:lvlJc w:val="left"/>
+      <w:pPr>
+        <w:tabs>
+          <w:tab w:val="num" w:pos="1440"/>
+        </w:tabs>
+        <w:ind w:left="1440" w:hanging="360"/>
+      </w:pPr>
+    </w:lvl>
+    <w:lvl w:ilvl="2" w:tentative="1">
+      <w:start w:val="1"/>
+      <w:numFmt w:val="decimal"/>
+      <w:lvlText w:val="%3."/>
+      <w:lvlJc w:val="left"/>
+      <w:pPr>
+        <w:tabs>
+          <w:tab w:val="num" w:pos="2160"/>
+        </w:tabs>
+        <w:ind w:left="2160" w:hanging="360"/>
+      </w:pPr>
+    </w:lvl>
+    <w:lvl w:ilvl="3" w:tentative="1">
+      <w:start w:val="1"/>
+      <w:numFmt w:val="decimal"/>
+      <w:lvlText w:val="%4."/>
+      <w:lvlJc w:val="left"/>
+      <w:pPr>
+        <w:tabs>
+          <w:tab w:val="num" w:pos="2880"/>
+        </w:tabs>
+        <w:ind w:left="2880" w:hanging="360"/>
+      </w:pPr>
+    </w:lvl>
+    <w:lvl w:ilvl="4" w:tentative="1">
+      <w:start w:val="1"/>
+      <w:numFmt w:val="decimal"/>
+      <w:lvlText w:val="%5."/>
+      <w:lvlJc w:val="left"/>
+      <w:pPr>
+        <w:tabs>
+          <w:tab w:val="num" w:pos="3600"/>
+        </w:tabs>
+        <w:ind w:left="3600" w:hanging="360"/>
+      </w:pPr>
+    </w:lvl>
+    <w:lvl w:ilvl="5" w:tentative="1">
+      <w:start w:val="1"/>
+      <w:numFmt w:val="decimal"/>
+      <w:lvlText w:val="%6."/>
+      <w:lvlJc w:val="left"/>
+      <w:pPr>
+        <w:tabs>
+          <w:tab w:val="num" w:pos="4320"/>
+        </w:tabs>
+        <w:ind w:left="4320" w:hanging="360"/>
+      </w:pPr>
+    </w:lvl>
+    <w:lvl w:ilvl="6" w:tentative="1">
+      <w:start w:val="1"/>
+      <w:numFmt w:val="decimal"/>
+      <w:lvlText w:val="%7."/>
+      <w:lvlJc w:val="left"/>
+      <w:pPr>
+        <w:tabs>
+          <w:tab w:val="num" w:pos="5040"/>
+        </w:tabs>
+        <w:ind w:left="5040" w:hanging="360"/>
+      </w:pPr>
+    </w:lvl>
+    <w:lvl w:ilvl="7" w:tentative="1">
+      <w:start w:val="1"/>
+      <w:numFmt w:val="decimal"/>
+      <w:lvlText w:val="%8."/>
+      <w:lvlJc w:val="left"/>
+      <w:pPr>
+        <w:tabs>
+          <w:tab w:val="num" w:pos="5760"/>
+        </w:tabs>
+        <w:ind w:left="5760" w:hanging="360"/>
+      </w:pPr>
+    </w:lvl>
+    <w:lvl w:ilvl="8" w:tentative="1">
+      <w:start w:val="1"/>
+      <w:numFmt w:val="decimal"/>
+      <w:lvlText w:val="%9."/>
+      <w:lvlJc w:val="left"/>
+      <w:pPr>
+        <w:tabs>
+          <w:tab w:val="num" w:pos="6480"/>
+        </w:tabs>
+        <w:ind w:left="6480" w:hanging="360"/>
+      </w:pPr>
+    </w:lvl>
+  </w:abstractNum>
+  <w:abstractNum w:abstractNumId="8" w15:restartNumberingAfterBreak="0">
     <w:nsid w:val="64E20D9A"/>
     <w:multiLevelType w:val="multilevel"/>
     <w:tmpl w:val="01183A22"/>
@@ -3529,7 +3513,7 @@
       </w:pPr>
     </w:lvl>
   </w:abstractNum>
-  <w:abstractNum w:abstractNumId="8" w15:restartNumberingAfterBreak="0">
+  <w:abstractNum w:abstractNumId="9" w15:restartNumberingAfterBreak="0">
     <w:nsid w:val="662A2FB1"/>
     <w:multiLevelType w:val="multilevel"/>
     <w:tmpl w:val="98323FC8"/>
@@ -3678,7 +3662,7 @@
       </w:rPr>
     </w:lvl>
   </w:abstractNum>
-  <w:abstractNum w:abstractNumId="9" w15:restartNumberingAfterBreak="0">
+  <w:abstractNum w:abstractNumId="10" w15:restartNumberingAfterBreak="0">
     <w:nsid w:val="70DF7405"/>
     <w:multiLevelType w:val="multilevel"/>
     <w:tmpl w:val="798C5AF6"/>
@@ -3827,7 +3811,7 @@
       </w:rPr>
     </w:lvl>
   </w:abstractNum>
-  <w:abstractNum w:abstractNumId="10" w15:restartNumberingAfterBreak="0">
+  <w:abstractNum w:abstractNumId="11" w15:restartNumberingAfterBreak="0">
     <w:nsid w:val="7B831F6A"/>
     <w:multiLevelType w:val="multilevel"/>
     <w:tmpl w:val="DAD01092"/>
@@ -3944,7 +3928,7 @@
       </w:pPr>
     </w:lvl>
   </w:abstractNum>
-  <w:abstractNum w:abstractNumId="11" w15:restartNumberingAfterBreak="0">
+  <w:abstractNum w:abstractNumId="12" w15:restartNumberingAfterBreak="0">
     <w:nsid w:val="7E973F87"/>
     <w:multiLevelType w:val="multilevel"/>
     <w:tmpl w:val="DD709E0A"/>
@@ -4106,7 +4090,7 @@
     <w:abstractNumId w:val="6"/>
   </w:num>
   <w:num w:numId="5" w16cid:durableId="54163008">
-    <w:abstractNumId w:val="9"/>
+    <w:abstractNumId w:val="10"/>
   </w:num>
   <w:num w:numId="6" w16cid:durableId="688797550">
     <w:abstractNumId w:val="4"/>
@@ -4115,18 +4099,21 @@
     <w:abstractNumId w:val="2"/>
   </w:num>
   <w:num w:numId="8" w16cid:durableId="2035957062">
-    <w:abstractNumId w:val="10"/>
+    <w:abstractNumId w:val="11"/>
   </w:num>
   <w:num w:numId="9" w16cid:durableId="572812242">
-    <w:abstractNumId w:val="8"/>
+    <w:abstractNumId w:val="9"/>
   </w:num>
   <w:num w:numId="10" w16cid:durableId="666634907">
     <w:abstractNumId w:val="3"/>
   </w:num>
   <w:num w:numId="11" w16cid:durableId="1010569599">
-    <w:abstractNumId w:val="11"/>
+    <w:abstractNumId w:val="12"/>
   </w:num>
   <w:num w:numId="12" w16cid:durableId="1073157428">
+    <w:abstractNumId w:val="8"/>
+  </w:num>
+  <w:num w:numId="13" w16cid:durableId="1220243753">
     <w:abstractNumId w:val="7"/>
   </w:num>
 </w:numbering>
@@ -4532,6 +4519,7 @@
   <w:style w:type="paragraph" w:default="1" w:styleId="Normal">
     <w:name w:val="Normal"/>
     <w:qFormat/>
+    <w:rsid w:val="00C57F08"/>
   </w:style>
   <w:style w:type="paragraph" w:styleId="Ttulo1">
     <w:name w:val="heading 1"/>
@@ -4735,6 +4723,7 @@
   <w:style w:type="character" w:default="1" w:styleId="Fuentedeprrafopredeter">
     <w:name w:val="Default Paragraph Font"/>
     <w:uiPriority w:val="1"/>
+    <w:semiHidden/>
     <w:unhideWhenUsed/>
   </w:style>
   <w:style w:type="table" w:default="1" w:styleId="Tablanormal">

</xml_diff>